<commit_message>
mise a jour de la plache
</commit_message>
<xml_diff>
--- a/doc/Samedi 14 marsSimon1h.docx
+++ b/doc/Samedi 14 marsSimon1h.docx
@@ -81,13 +81,8 @@
               </w:numPr>
             </w:pPr>
             <w:r>
-              <w:t xml:space="preserve">Réalisation du model conceptuel de donne : </w:t>
-            </w:r>
-            <w:proofErr w:type="spellStart"/>
-            <w:r>
-              <w:t>shema.sly</w:t>
-            </w:r>
-            <w:proofErr w:type="spellEnd"/>
+              <w:t>Réalisation du model conceptuel de donne : shema.sly</w:t>
+            </w:r>
             <w:r>
               <w:tab/>
             </w:r>
@@ -230,15 +225,7 @@
               </w:numPr>
             </w:pPr>
             <w:r>
-              <w:t xml:space="preserve">Ajout d’un champ </w:t>
-            </w:r>
-            <w:proofErr w:type="spellStart"/>
-            <w:r>
-              <w:t>path</w:t>
-            </w:r>
-            <w:proofErr w:type="spellEnd"/>
-            <w:r>
-              <w:t xml:space="preserve"> dans la table music qui stocker ou se trouve le fichier.</w:t>
+              <w:t>Ajout d’un champ path dans la table music qui stocker ou se trouve le fichier.</w:t>
             </w:r>
           </w:p>
           <w:p>
@@ -250,15 +237,7 @@
               </w:numPr>
             </w:pPr>
             <w:r>
-              <w:t xml:space="preserve">Ajouter des champs nom et prénom dans la table </w:t>
-            </w:r>
-            <w:proofErr w:type="gramStart"/>
-            <w:r>
-              <w:t>user</w:t>
-            </w:r>
-            <w:proofErr w:type="gramEnd"/>
-            <w:r>
-              <w:t>.</w:t>
+              <w:t>Ajouter des champs nom et prénom dans la table user.</w:t>
             </w:r>
           </w:p>
           <w:p>
@@ -282,23 +261,7 @@
               </w:numPr>
             </w:pPr>
             <w:r>
-              <w:t>Réalisation de la vue « </w:t>
-            </w:r>
-            <w:proofErr w:type="spellStart"/>
-            <w:r>
-              <w:t>playliste</w:t>
-            </w:r>
-            <w:proofErr w:type="spellEnd"/>
-            <w:r>
-              <w:t xml:space="preserve"> » qui affiche les musiques se trouvant dans les </w:t>
-            </w:r>
-            <w:proofErr w:type="spellStart"/>
-            <w:r>
-              <w:t>playlistes</w:t>
-            </w:r>
-            <w:proofErr w:type="spellEnd"/>
-            <w:r>
-              <w:t xml:space="preserve"> avec les artistes l’ayant composée les albums dans lesquels elle se trouve et le genre de musique dont il s’agit</w:t>
+              <w:t>Réalisation de la vue « playliste » qui affiche les musiques se trouvant dans les playlistes avec les artistes l’ayant composée les albums dans lesquels elle se trouve et le genre de musique dont il s’agit</w:t>
             </w:r>
           </w:p>
           <w:p>
@@ -321,13 +284,8 @@
                 <w:numId w:val="1"/>
               </w:numPr>
             </w:pPr>
-            <w:proofErr w:type="spellStart"/>
-            <w:r>
-              <w:t>Peuplage</w:t>
-            </w:r>
-            <w:proofErr w:type="spellEnd"/>
-            <w:r>
-              <w:t xml:space="preserve"> et test</w:t>
+            <w:r>
+              <w:t>Peuplage et test</w:t>
             </w:r>
           </w:p>
           <w:p>
@@ -353,13 +311,8 @@
       <w:pPr>
         <w:pStyle w:val="Titre2"/>
       </w:pPr>
-      <w:proofErr w:type="spellStart"/>
-      <w:r>
-        <w:t>Samdi</w:t>
-      </w:r>
-      <w:proofErr w:type="spellEnd"/>
-      <w:r>
-        <w:t xml:space="preserve"> 21 mars Simon</w:t>
+      <w:r>
+        <w:t>Samdi 21 mars Simon</w:t>
       </w:r>
       <w:r>
         <w:tab/>
@@ -436,15 +389,7 @@
               </w:numPr>
             </w:pPr>
             <w:r>
-              <w:t>Ajout du champ « </w:t>
-            </w:r>
-            <w:proofErr w:type="spellStart"/>
-            <w:r>
-              <w:t>uploaded_by</w:t>
-            </w:r>
-            <w:proofErr w:type="spellEnd"/>
-            <w:r>
-              <w:t> » dans music</w:t>
+              <w:t>Ajout du champ « uploaded_by » dans music</w:t>
             </w:r>
           </w:p>
           <w:p>
@@ -456,23 +401,7 @@
               </w:numPr>
             </w:pPr>
             <w:r>
-              <w:t>Suppression de « </w:t>
-            </w:r>
-            <w:proofErr w:type="spellStart"/>
-            <w:r>
-              <w:t>adddate</w:t>
-            </w:r>
-            <w:proofErr w:type="spellEnd"/>
-            <w:r>
-              <w:t xml:space="preserve"> » de </w:t>
-            </w:r>
-            <w:proofErr w:type="spellStart"/>
-            <w:r>
-              <w:t>muisc_playlist</w:t>
-            </w:r>
-            <w:proofErr w:type="spellEnd"/>
-            <w:r>
-              <w:t> »</w:t>
+              <w:t>Suppression de « adddate » de muisc_playlist »</w:t>
             </w:r>
           </w:p>
           <w:p>
@@ -483,11 +412,9 @@
                 <w:numId w:val="2"/>
               </w:numPr>
             </w:pPr>
-            <w:proofErr w:type="spellStart"/>
             <w:r>
               <w:t>Peuplage</w:t>
             </w:r>
-            <w:proofErr w:type="spellEnd"/>
           </w:p>
           <w:p>
             <w:pPr>
@@ -510,15 +437,7 @@
               </w:numPr>
             </w:pPr>
             <w:r>
-              <w:t xml:space="preserve">Création de la vue </w:t>
-            </w:r>
-            <w:proofErr w:type="spellStart"/>
-            <w:r>
-              <w:t>user_playlist</w:t>
-            </w:r>
-            <w:proofErr w:type="spellEnd"/>
-            <w:r>
-              <w:t xml:space="preserve"> qui regroupe les informations</w:t>
+              <w:t>Création de la vue user_playlist qui regroupe les informations</w:t>
             </w:r>
             <w:r>
               <w:t xml:space="preserve"> des playlist</w:t>
@@ -536,15 +455,7 @@
               </w:numPr>
             </w:pPr>
             <w:r>
-              <w:t xml:space="preserve">Création de </w:t>
-            </w:r>
-            <w:proofErr w:type="spellStart"/>
-            <w:r>
-              <w:t>type_artist</w:t>
-            </w:r>
-            <w:proofErr w:type="spellEnd"/>
-            <w:r>
-              <w:t xml:space="preserve"> qui permet de faire le lien entre les artistes et les types de music qu’ils ont produit</w:t>
+              <w:t>Création de type_artist qui permet de faire le lien entre les artistes et les types de music qu’ils ont produit</w:t>
             </w:r>
           </w:p>
           <w:p/>
@@ -681,8 +592,6 @@
             <w:r>
               <w:t>1erPlanche.png</w:t>
             </w:r>
-            <w:bookmarkStart w:id="0" w:name="_GoBack"/>
-            <w:bookmarkEnd w:id="0"/>
           </w:p>
         </w:tc>
         <w:tc>
@@ -700,6 +609,148 @@
             <w:r>
               <w:t>1h30</w:t>
             </w:r>
+          </w:p>
+        </w:tc>
+      </w:tr>
+    </w:tbl>
+    <w:p/>
+    <w:p>
+      <w:pPr>
+        <w:pStyle w:val="Titre2"/>
+      </w:pPr>
+      <w:r>
+        <w:t>Lundi 30 mars Simon et Julien</w:t>
+      </w:r>
+      <w:r>
+        <w:tab/>
+      </w:r>
+      <w:r>
+        <w:tab/>
+      </w:r>
+      <w:r>
+        <w:tab/>
+      </w:r>
+      <w:r>
+        <w:tab/>
+      </w:r>
+      <w:r>
+        <w:tab/>
+      </w:r>
+      <w:r>
+        <w:tab/>
+      </w:r>
+      <w:r>
+        <w:tab/>
+      </w:r>
+      <w:r>
+        <w:tab/>
+        <w:t>2h</w:t>
+      </w:r>
+    </w:p>
+    <w:p/>
+    <w:tbl>
+      <w:tblPr>
+        <w:tblStyle w:val="Grilledutableau"/>
+        <w:tblW w:w="0" w:type="auto"/>
+        <w:tblLook w:val="04A0" w:firstRow="1" w:lastRow="0" w:firstColumn="1" w:lastColumn="0" w:noHBand="0" w:noVBand="1"/>
+      </w:tblPr>
+      <w:tblGrid>
+        <w:gridCol w:w="8188"/>
+        <w:gridCol w:w="1024"/>
+      </w:tblGrid>
+      <w:tr>
+        <w:tc>
+          <w:tcPr>
+            <w:tcW w:w="8188" w:type="dxa"/>
+          </w:tcPr>
+          <w:p>
+            <w:pPr>
+              <w:rPr>
+                <w:b/>
+              </w:rPr>
+            </w:pPr>
+            <w:r>
+              <w:rPr>
+                <w:b/>
+              </w:rPr>
+              <w:t>Interface utilisateur</w:t>
+            </w:r>
+          </w:p>
+          <w:p>
+            <w:pPr>
+              <w:pStyle w:val="Paragraphedeliste"/>
+              <w:numPr>
+                <w:ilvl w:val="0"/>
+                <w:numId w:val="6"/>
+              </w:numPr>
+            </w:pPr>
+            <w:r>
+              <w:t>Mise à jour de la planche -&gt; 2emPlanche.png</w:t>
+            </w:r>
+          </w:p>
+          <w:p>
+            <w:pPr>
+              <w:pStyle w:val="Paragraphedeliste"/>
+              <w:numPr>
+                <w:ilvl w:val="1"/>
+                <w:numId w:val="6"/>
+              </w:numPr>
+            </w:pPr>
+            <w:r>
+              <w:t>Ajout du menu lors de la recherche</w:t>
+            </w:r>
+          </w:p>
+          <w:p>
+            <w:pPr>
+              <w:pStyle w:val="Paragraphedeliste"/>
+              <w:numPr>
+                <w:ilvl w:val="1"/>
+                <w:numId w:val="6"/>
+              </w:numPr>
+            </w:pPr>
+            <w:r>
+              <w:t>Les playlists sont découpé en 3 parties : nos playlists, les playlists que l’on suit et la playlist actuelle (non suivie et non possédé)</w:t>
+            </w:r>
+          </w:p>
+          <w:p>
+            <w:pPr>
+              <w:pStyle w:val="Paragraphedeliste"/>
+              <w:numPr>
+                <w:ilvl w:val="0"/>
+                <w:numId w:val="6"/>
+              </w:numPr>
+            </w:pPr>
+            <w:r>
+              <w:t>Code du menu de gauche, du menu de la recherche et du contenu de la recherche</w:t>
+            </w:r>
+          </w:p>
+          <w:p>
+            <w:pPr>
+              <w:rPr>
+                <w:b/>
+              </w:rPr>
+            </w:pPr>
+          </w:p>
+        </w:tc>
+        <w:tc>
+          <w:tcPr>
+            <w:tcW w:w="1024" w:type="dxa"/>
+          </w:tcPr>
+          <w:p/>
+          <w:p>
+            <w:r>
+              <w:t>15min</w:t>
+            </w:r>
+          </w:p>
+          <w:p/>
+          <w:p/>
+          <w:p/>
+          <w:p>
+            <w:r>
+              <w:t>1h45</w:t>
+            </w:r>
+            <w:bookmarkStart w:id="0" w:name="_GoBack"/>
+            <w:bookmarkEnd w:id="0"/>
           </w:p>
         </w:tc>
       </w:tr>
@@ -1282,6 +1333,119 @@
       </w:rPr>
     </w:lvl>
   </w:abstractNum>
+  <w:abstractNum w:abstractNumId="5">
+    <w:nsid w:val="7E8E5759"/>
+    <w:multiLevelType w:val="hybridMultilevel"/>
+    <w:tmpl w:val="58E4900E"/>
+    <w:lvl w:ilvl="0" w:tplc="100C0001">
+      <w:start w:val="1"/>
+      <w:numFmt w:val="bullet"/>
+      <w:lvlText w:val=""/>
+      <w:lvlJc w:val="left"/>
+      <w:pPr>
+        <w:ind w:left="720" w:hanging="360"/>
+      </w:pPr>
+      <w:rPr>
+        <w:rFonts w:ascii="Symbol" w:hAnsi="Symbol" w:hint="default"/>
+      </w:rPr>
+    </w:lvl>
+    <w:lvl w:ilvl="1" w:tplc="100C0003">
+      <w:start w:val="1"/>
+      <w:numFmt w:val="bullet"/>
+      <w:lvlText w:val="o"/>
+      <w:lvlJc w:val="left"/>
+      <w:pPr>
+        <w:ind w:left="1440" w:hanging="360"/>
+      </w:pPr>
+      <w:rPr>
+        <w:rFonts w:ascii="Courier New" w:hAnsi="Courier New" w:cs="Courier New" w:hint="default"/>
+      </w:rPr>
+    </w:lvl>
+    <w:lvl w:ilvl="2" w:tplc="100C0005" w:tentative="1">
+      <w:start w:val="1"/>
+      <w:numFmt w:val="bullet"/>
+      <w:lvlText w:val=""/>
+      <w:lvlJc w:val="left"/>
+      <w:pPr>
+        <w:ind w:left="2160" w:hanging="360"/>
+      </w:pPr>
+      <w:rPr>
+        <w:rFonts w:ascii="Wingdings" w:hAnsi="Wingdings" w:hint="default"/>
+      </w:rPr>
+    </w:lvl>
+    <w:lvl w:ilvl="3" w:tplc="100C0001" w:tentative="1">
+      <w:start w:val="1"/>
+      <w:numFmt w:val="bullet"/>
+      <w:lvlText w:val=""/>
+      <w:lvlJc w:val="left"/>
+      <w:pPr>
+        <w:ind w:left="2880" w:hanging="360"/>
+      </w:pPr>
+      <w:rPr>
+        <w:rFonts w:ascii="Symbol" w:hAnsi="Symbol" w:hint="default"/>
+      </w:rPr>
+    </w:lvl>
+    <w:lvl w:ilvl="4" w:tplc="100C0003" w:tentative="1">
+      <w:start w:val="1"/>
+      <w:numFmt w:val="bullet"/>
+      <w:lvlText w:val="o"/>
+      <w:lvlJc w:val="left"/>
+      <w:pPr>
+        <w:ind w:left="3600" w:hanging="360"/>
+      </w:pPr>
+      <w:rPr>
+        <w:rFonts w:ascii="Courier New" w:hAnsi="Courier New" w:cs="Courier New" w:hint="default"/>
+      </w:rPr>
+    </w:lvl>
+    <w:lvl w:ilvl="5" w:tplc="100C0005" w:tentative="1">
+      <w:start w:val="1"/>
+      <w:numFmt w:val="bullet"/>
+      <w:lvlText w:val=""/>
+      <w:lvlJc w:val="left"/>
+      <w:pPr>
+        <w:ind w:left="4320" w:hanging="360"/>
+      </w:pPr>
+      <w:rPr>
+        <w:rFonts w:ascii="Wingdings" w:hAnsi="Wingdings" w:hint="default"/>
+      </w:rPr>
+    </w:lvl>
+    <w:lvl w:ilvl="6" w:tplc="100C0001" w:tentative="1">
+      <w:start w:val="1"/>
+      <w:numFmt w:val="bullet"/>
+      <w:lvlText w:val=""/>
+      <w:lvlJc w:val="left"/>
+      <w:pPr>
+        <w:ind w:left="5040" w:hanging="360"/>
+      </w:pPr>
+      <w:rPr>
+        <w:rFonts w:ascii="Symbol" w:hAnsi="Symbol" w:hint="default"/>
+      </w:rPr>
+    </w:lvl>
+    <w:lvl w:ilvl="7" w:tplc="100C0003" w:tentative="1">
+      <w:start w:val="1"/>
+      <w:numFmt w:val="bullet"/>
+      <w:lvlText w:val="o"/>
+      <w:lvlJc w:val="left"/>
+      <w:pPr>
+        <w:ind w:left="5760" w:hanging="360"/>
+      </w:pPr>
+      <w:rPr>
+        <w:rFonts w:ascii="Courier New" w:hAnsi="Courier New" w:cs="Courier New" w:hint="default"/>
+      </w:rPr>
+    </w:lvl>
+    <w:lvl w:ilvl="8" w:tplc="100C0005" w:tentative="1">
+      <w:start w:val="1"/>
+      <w:numFmt w:val="bullet"/>
+      <w:lvlText w:val=""/>
+      <w:lvlJc w:val="left"/>
+      <w:pPr>
+        <w:ind w:left="6480" w:hanging="360"/>
+      </w:pPr>
+      <w:rPr>
+        <w:rFonts w:ascii="Wingdings" w:hAnsi="Wingdings" w:hint="default"/>
+      </w:rPr>
+    </w:lvl>
+  </w:abstractNum>
   <w:num w:numId="1">
     <w:abstractNumId w:val="1"/>
   </w:num>
@@ -1296,6 +1460,9 @@
   </w:num>
   <w:num w:numId="5">
     <w:abstractNumId w:val="4"/>
+  </w:num>
+  <w:num w:numId="6">
+    <w:abstractNumId w:val="5"/>
   </w:num>
 </w:numbering>
 </file>

</xml_diff>

<commit_message>
maj du journal de bord
</commit_message>
<xml_diff>
--- a/doc/Samedi 14 marsSimon1h.docx
+++ b/doc/Samedi 14 marsSimon1h.docx
@@ -81,8 +81,13 @@
               </w:numPr>
             </w:pPr>
             <w:r>
-              <w:t>Réalisation du model conceptuel de donne : shema.sly</w:t>
-            </w:r>
+              <w:t xml:space="preserve">Réalisation du model conceptuel de donne : </w:t>
+            </w:r>
+            <w:proofErr w:type="spellStart"/>
+            <w:r>
+              <w:t>shema.sly</w:t>
+            </w:r>
+            <w:proofErr w:type="spellEnd"/>
             <w:r>
               <w:tab/>
             </w:r>
@@ -225,7 +230,15 @@
               </w:numPr>
             </w:pPr>
             <w:r>
-              <w:t>Ajout d’un champ path dans la table music qui stocker ou se trouve le fichier.</w:t>
+              <w:t xml:space="preserve">Ajout d’un champ </w:t>
+            </w:r>
+            <w:proofErr w:type="spellStart"/>
+            <w:r>
+              <w:t>path</w:t>
+            </w:r>
+            <w:proofErr w:type="spellEnd"/>
+            <w:r>
+              <w:t xml:space="preserve"> dans la table music qui stocker ou se trouve le fichier.</w:t>
             </w:r>
           </w:p>
           <w:p>
@@ -237,7 +250,15 @@
               </w:numPr>
             </w:pPr>
             <w:r>
-              <w:t>Ajouter des champs nom et prénom dans la table user.</w:t>
+              <w:t xml:space="preserve">Ajouter des champs nom et prénom dans la table </w:t>
+            </w:r>
+            <w:proofErr w:type="gramStart"/>
+            <w:r>
+              <w:t>user</w:t>
+            </w:r>
+            <w:proofErr w:type="gramEnd"/>
+            <w:r>
+              <w:t>.</w:t>
             </w:r>
           </w:p>
           <w:p>
@@ -261,7 +282,23 @@
               </w:numPr>
             </w:pPr>
             <w:r>
-              <w:t>Réalisation de la vue « playliste » qui affiche les musiques se trouvant dans les playlistes avec les artistes l’ayant composée les albums dans lesquels elle se trouve et le genre de musique dont il s’agit</w:t>
+              <w:t>Réalisation de la vue « </w:t>
+            </w:r>
+            <w:proofErr w:type="spellStart"/>
+            <w:r>
+              <w:t>playliste</w:t>
+            </w:r>
+            <w:proofErr w:type="spellEnd"/>
+            <w:r>
+              <w:t xml:space="preserve"> » qui affiche les musiques se trouvant dans les </w:t>
+            </w:r>
+            <w:proofErr w:type="spellStart"/>
+            <w:r>
+              <w:t>playlistes</w:t>
+            </w:r>
+            <w:proofErr w:type="spellEnd"/>
+            <w:r>
+              <w:t xml:space="preserve"> avec les artistes l’ayant composée les albums dans lesquels elle se trouve et le genre de musique dont il s’agit</w:t>
             </w:r>
           </w:p>
           <w:p>
@@ -284,8 +321,13 @@
                 <w:numId w:val="1"/>
               </w:numPr>
             </w:pPr>
-            <w:r>
-              <w:t>Peuplage et test</w:t>
+            <w:proofErr w:type="spellStart"/>
+            <w:r>
+              <w:t>Peuplage</w:t>
+            </w:r>
+            <w:proofErr w:type="spellEnd"/>
+            <w:r>
+              <w:t xml:space="preserve"> et test</w:t>
             </w:r>
           </w:p>
           <w:p>
@@ -311,8 +353,13 @@
       <w:pPr>
         <w:pStyle w:val="Titre2"/>
       </w:pPr>
-      <w:r>
-        <w:t>Samdi 21 mars Simon</w:t>
+      <w:proofErr w:type="spellStart"/>
+      <w:r>
+        <w:t>Samdi</w:t>
+      </w:r>
+      <w:proofErr w:type="spellEnd"/>
+      <w:r>
+        <w:t xml:space="preserve"> 21 mars Simon</w:t>
       </w:r>
       <w:r>
         <w:tab/>
@@ -389,7 +436,15 @@
               </w:numPr>
             </w:pPr>
             <w:r>
-              <w:t>Ajout du champ « uploaded_by » dans music</w:t>
+              <w:t>Ajout du champ « </w:t>
+            </w:r>
+            <w:proofErr w:type="spellStart"/>
+            <w:r>
+              <w:t>uploaded_by</w:t>
+            </w:r>
+            <w:proofErr w:type="spellEnd"/>
+            <w:r>
+              <w:t> » dans music</w:t>
             </w:r>
           </w:p>
           <w:p>
@@ -401,7 +456,23 @@
               </w:numPr>
             </w:pPr>
             <w:r>
-              <w:t>Suppression de « adddate » de muisc_playlist »</w:t>
+              <w:t>Suppression de « </w:t>
+            </w:r>
+            <w:proofErr w:type="spellStart"/>
+            <w:r>
+              <w:t>adddate</w:t>
+            </w:r>
+            <w:proofErr w:type="spellEnd"/>
+            <w:r>
+              <w:t xml:space="preserve"> » de </w:t>
+            </w:r>
+            <w:proofErr w:type="spellStart"/>
+            <w:r>
+              <w:t>muisc_playlist</w:t>
+            </w:r>
+            <w:proofErr w:type="spellEnd"/>
+            <w:r>
+              <w:t> »</w:t>
             </w:r>
           </w:p>
           <w:p>
@@ -412,9 +483,11 @@
                 <w:numId w:val="2"/>
               </w:numPr>
             </w:pPr>
+            <w:proofErr w:type="spellStart"/>
             <w:r>
               <w:t>Peuplage</w:t>
             </w:r>
+            <w:proofErr w:type="spellEnd"/>
           </w:p>
           <w:p>
             <w:pPr>
@@ -437,7 +510,15 @@
               </w:numPr>
             </w:pPr>
             <w:r>
-              <w:t>Création de la vue user_playlist qui regroupe les informations</w:t>
+              <w:t xml:space="preserve">Création de la vue </w:t>
+            </w:r>
+            <w:proofErr w:type="spellStart"/>
+            <w:r>
+              <w:t>user_playlist</w:t>
+            </w:r>
+            <w:proofErr w:type="spellEnd"/>
+            <w:r>
+              <w:t xml:space="preserve"> qui regroupe les informations</w:t>
             </w:r>
             <w:r>
               <w:t xml:space="preserve"> des playlist</w:t>
@@ -455,7 +536,15 @@
               </w:numPr>
             </w:pPr>
             <w:r>
-              <w:t>Création de type_artist qui permet de faire le lien entre les artistes et les types de music qu’ils ont produit</w:t>
+              <w:t xml:space="preserve">Création de </w:t>
+            </w:r>
+            <w:proofErr w:type="spellStart"/>
+            <w:r>
+              <w:t>type_artist</w:t>
+            </w:r>
+            <w:proofErr w:type="spellEnd"/>
+            <w:r>
+              <w:t xml:space="preserve"> qui permet de faire le lien entre les artistes et les types de music qu’ils ont produit</w:t>
             </w:r>
           </w:p>
           <w:p/>
@@ -476,17 +565,14 @@
     </w:tbl>
     <w:p>
       <w:pPr>
-        <w:pStyle w:val="Titre2"/>
-      </w:pPr>
-    </w:p>
-    <w:p>
-      <w:pPr>
         <w:rPr>
           <w:rFonts w:eastAsiaTheme="majorEastAsia" w:cstheme="majorBidi"/>
           <w:sz w:val="26"/>
           <w:szCs w:val="26"/>
         </w:rPr>
       </w:pPr>
+      <w:bookmarkStart w:id="0" w:name="_GoBack"/>
+      <w:bookmarkEnd w:id="0"/>
       <w:r>
         <w:br w:type="page"/>
       </w:r>
@@ -687,6 +773,9 @@
             <w:r>
               <w:t>Mise à jour de la planche -&gt; 2emPlanche.png</w:t>
             </w:r>
+            <w:r>
+              <w:t xml:space="preserve"> (discussion)</w:t>
+            </w:r>
           </w:p>
           <w:p>
             <w:pPr>
@@ -749,8 +838,125 @@
             <w:r>
               <w:t>1h45</w:t>
             </w:r>
-            <w:bookmarkStart w:id="0" w:name="_GoBack"/>
-            <w:bookmarkEnd w:id="0"/>
+          </w:p>
+        </w:tc>
+      </w:tr>
+    </w:tbl>
+    <w:p/>
+    <w:p>
+      <w:pPr>
+        <w:pStyle w:val="Titre2"/>
+      </w:pPr>
+      <w:r>
+        <w:t xml:space="preserve">Mercredi 1er avril 2015 Simon </w:t>
+      </w:r>
+      <w:r>
+        <w:tab/>
+      </w:r>
+      <w:r>
+        <w:tab/>
+      </w:r>
+      <w:r>
+        <w:tab/>
+      </w:r>
+      <w:r>
+        <w:tab/>
+      </w:r>
+      <w:r>
+        <w:tab/>
+      </w:r>
+      <w:r>
+        <w:tab/>
+      </w:r>
+      <w:r>
+        <w:tab/>
+      </w:r>
+      <w:r>
+        <w:tab/>
+        <w:t>1h30</w:t>
+      </w:r>
+    </w:p>
+    <w:p/>
+    <w:tbl>
+      <w:tblPr>
+        <w:tblStyle w:val="Grilledutableau"/>
+        <w:tblW w:w="0" w:type="auto"/>
+        <w:tblLook w:val="04A0" w:firstRow="1" w:lastRow="0" w:firstColumn="1" w:lastColumn="0" w:noHBand="0" w:noVBand="1"/>
+      </w:tblPr>
+      <w:tblGrid>
+        <w:gridCol w:w="8188"/>
+        <w:gridCol w:w="1024"/>
+      </w:tblGrid>
+      <w:tr>
+        <w:tc>
+          <w:tcPr>
+            <w:tcW w:w="8188" w:type="dxa"/>
+          </w:tcPr>
+          <w:p>
+            <w:pPr>
+              <w:rPr>
+                <w:b/>
+              </w:rPr>
+            </w:pPr>
+            <w:r>
+              <w:rPr>
+                <w:b/>
+              </w:rPr>
+              <w:t>Interface utilisateur</w:t>
+            </w:r>
+          </w:p>
+          <w:p>
+            <w:pPr>
+              <w:pStyle w:val="Paragraphedeliste"/>
+              <w:numPr>
+                <w:ilvl w:val="0"/>
+                <w:numId w:val="7"/>
+              </w:numPr>
+            </w:pPr>
+            <w:r>
+              <w:t>Mise à jour de la planche -&gt; 2emPlanche.png (</w:t>
+            </w:r>
+            <w:r>
+              <w:t>design</w:t>
+            </w:r>
+            <w:r>
+              <w:t>)</w:t>
+            </w:r>
+          </w:p>
+          <w:p>
+            <w:pPr>
+              <w:pStyle w:val="Paragraphedeliste"/>
+              <w:numPr>
+                <w:ilvl w:val="1"/>
+                <w:numId w:val="7"/>
+              </w:numPr>
+            </w:pPr>
+            <w:r>
+              <w:t>Ajout du menu lors de la recherche</w:t>
+            </w:r>
+          </w:p>
+          <w:p>
+            <w:pPr>
+              <w:pStyle w:val="Paragraphedeliste"/>
+              <w:numPr>
+                <w:ilvl w:val="1"/>
+                <w:numId w:val="7"/>
+              </w:numPr>
+            </w:pPr>
+            <w:r>
+              <w:t>Les playlists sont découpé en 3 parties : nos playlists, les playlists que l’on suit et la playlist actuelle (non suivie et non possédé)</w:t>
+            </w:r>
+          </w:p>
+        </w:tc>
+        <w:tc>
+          <w:tcPr>
+            <w:tcW w:w="1024" w:type="dxa"/>
+          </w:tcPr>
+          <w:p/>
+          <w:p>
+            <w:r>
+              <w:t>1h30</w:t>
+            </w:r>
           </w:p>
         </w:tc>
       </w:tr>
@@ -1108,6 +1314,119 @@
     </w:lvl>
   </w:abstractNum>
   <w:abstractNum w:abstractNumId="3">
+    <w:nsid w:val="26B658E1"/>
+    <w:multiLevelType w:val="hybridMultilevel"/>
+    <w:tmpl w:val="F45C243A"/>
+    <w:lvl w:ilvl="0" w:tplc="100C0001">
+      <w:start w:val="1"/>
+      <w:numFmt w:val="bullet"/>
+      <w:lvlText w:val=""/>
+      <w:lvlJc w:val="left"/>
+      <w:pPr>
+        <w:ind w:left="720" w:hanging="360"/>
+      </w:pPr>
+      <w:rPr>
+        <w:rFonts w:ascii="Symbol" w:hAnsi="Symbol" w:hint="default"/>
+      </w:rPr>
+    </w:lvl>
+    <w:lvl w:ilvl="1" w:tplc="100C0003">
+      <w:start w:val="1"/>
+      <w:numFmt w:val="bullet"/>
+      <w:lvlText w:val="o"/>
+      <w:lvlJc w:val="left"/>
+      <w:pPr>
+        <w:ind w:left="1440" w:hanging="360"/>
+      </w:pPr>
+      <w:rPr>
+        <w:rFonts w:ascii="Courier New" w:hAnsi="Courier New" w:cs="Courier New" w:hint="default"/>
+      </w:rPr>
+    </w:lvl>
+    <w:lvl w:ilvl="2" w:tplc="100C0005" w:tentative="1">
+      <w:start w:val="1"/>
+      <w:numFmt w:val="bullet"/>
+      <w:lvlText w:val=""/>
+      <w:lvlJc w:val="left"/>
+      <w:pPr>
+        <w:ind w:left="2160" w:hanging="360"/>
+      </w:pPr>
+      <w:rPr>
+        <w:rFonts w:ascii="Wingdings" w:hAnsi="Wingdings" w:hint="default"/>
+      </w:rPr>
+    </w:lvl>
+    <w:lvl w:ilvl="3" w:tplc="100C0001" w:tentative="1">
+      <w:start w:val="1"/>
+      <w:numFmt w:val="bullet"/>
+      <w:lvlText w:val=""/>
+      <w:lvlJc w:val="left"/>
+      <w:pPr>
+        <w:ind w:left="2880" w:hanging="360"/>
+      </w:pPr>
+      <w:rPr>
+        <w:rFonts w:ascii="Symbol" w:hAnsi="Symbol" w:hint="default"/>
+      </w:rPr>
+    </w:lvl>
+    <w:lvl w:ilvl="4" w:tplc="100C0003" w:tentative="1">
+      <w:start w:val="1"/>
+      <w:numFmt w:val="bullet"/>
+      <w:lvlText w:val="o"/>
+      <w:lvlJc w:val="left"/>
+      <w:pPr>
+        <w:ind w:left="3600" w:hanging="360"/>
+      </w:pPr>
+      <w:rPr>
+        <w:rFonts w:ascii="Courier New" w:hAnsi="Courier New" w:cs="Courier New" w:hint="default"/>
+      </w:rPr>
+    </w:lvl>
+    <w:lvl w:ilvl="5" w:tplc="100C0005" w:tentative="1">
+      <w:start w:val="1"/>
+      <w:numFmt w:val="bullet"/>
+      <w:lvlText w:val=""/>
+      <w:lvlJc w:val="left"/>
+      <w:pPr>
+        <w:ind w:left="4320" w:hanging="360"/>
+      </w:pPr>
+      <w:rPr>
+        <w:rFonts w:ascii="Wingdings" w:hAnsi="Wingdings" w:hint="default"/>
+      </w:rPr>
+    </w:lvl>
+    <w:lvl w:ilvl="6" w:tplc="100C0001" w:tentative="1">
+      <w:start w:val="1"/>
+      <w:numFmt w:val="bullet"/>
+      <w:lvlText w:val=""/>
+      <w:lvlJc w:val="left"/>
+      <w:pPr>
+        <w:ind w:left="5040" w:hanging="360"/>
+      </w:pPr>
+      <w:rPr>
+        <w:rFonts w:ascii="Symbol" w:hAnsi="Symbol" w:hint="default"/>
+      </w:rPr>
+    </w:lvl>
+    <w:lvl w:ilvl="7" w:tplc="100C0003" w:tentative="1">
+      <w:start w:val="1"/>
+      <w:numFmt w:val="bullet"/>
+      <w:lvlText w:val="o"/>
+      <w:lvlJc w:val="left"/>
+      <w:pPr>
+        <w:ind w:left="5760" w:hanging="360"/>
+      </w:pPr>
+      <w:rPr>
+        <w:rFonts w:ascii="Courier New" w:hAnsi="Courier New" w:cs="Courier New" w:hint="default"/>
+      </w:rPr>
+    </w:lvl>
+    <w:lvl w:ilvl="8" w:tplc="100C0005" w:tentative="1">
+      <w:start w:val="1"/>
+      <w:numFmt w:val="bullet"/>
+      <w:lvlText w:val=""/>
+      <w:lvlJc w:val="left"/>
+      <w:pPr>
+        <w:ind w:left="6480" w:hanging="360"/>
+      </w:pPr>
+      <w:rPr>
+        <w:rFonts w:ascii="Wingdings" w:hAnsi="Wingdings" w:hint="default"/>
+      </w:rPr>
+    </w:lvl>
+  </w:abstractNum>
+  <w:abstractNum w:abstractNumId="4">
     <w:nsid w:val="3D6A4FE8"/>
     <w:multiLevelType w:val="hybridMultilevel"/>
     <w:tmpl w:val="57F85534"/>
@@ -1220,7 +1539,7 @@
       </w:rPr>
     </w:lvl>
   </w:abstractNum>
-  <w:abstractNum w:abstractNumId="4">
+  <w:abstractNum w:abstractNumId="5">
     <w:nsid w:val="7AA56568"/>
     <w:multiLevelType w:val="hybridMultilevel"/>
     <w:tmpl w:val="38381BB8"/>
@@ -1333,7 +1652,7 @@
       </w:rPr>
     </w:lvl>
   </w:abstractNum>
-  <w:abstractNum w:abstractNumId="5">
+  <w:abstractNum w:abstractNumId="6">
     <w:nsid w:val="7E8E5759"/>
     <w:multiLevelType w:val="hybridMultilevel"/>
     <w:tmpl w:val="58E4900E"/>
@@ -1453,16 +1772,19 @@
     <w:abstractNumId w:val="0"/>
   </w:num>
   <w:num w:numId="3">
-    <w:abstractNumId w:val="3"/>
+    <w:abstractNumId w:val="4"/>
   </w:num>
   <w:num w:numId="4">
     <w:abstractNumId w:val="2"/>
   </w:num>
   <w:num w:numId="5">
-    <w:abstractNumId w:val="4"/>
+    <w:abstractNumId w:val="5"/>
   </w:num>
   <w:num w:numId="6">
-    <w:abstractNumId w:val="5"/>
+    <w:abstractNumId w:val="6"/>
+  </w:num>
+  <w:num w:numId="7">
+    <w:abstractNumId w:val="3"/>
   </w:num>
 </w:numbering>
 </file>

</xml_diff>